<commit_message>
Atualizando o repositório ODS 11
</commit_message>
<xml_diff>
--- a/Python/Semana Data Science/ODS 11/ODS 11.docx
+++ b/Python/Semana Data Science/ODS 11/ODS 11.docx
@@ -9,37 +9,9 @@
         <w:jc w:val="left"/>
         <w:rPr/>
       </w:pPr>
-      <w:bookmarkStart w:id="0" w:name="__DdeLink__22_74405069"/>
-      <w:bookmarkEnd w:id="0"/>
       <w:r>
         <w:rPr/>
         <w:t>ODS 11 – Cidades e comunidades sustentáveis</w:t>
-      </w:r>
-    </w:p>
-    <w:p>
-      <w:pPr>
-        <w:pStyle w:val="Normal"/>
-        <w:bidi w:val="0"/>
-        <w:jc w:val="left"/>
-        <w:rPr/>
-      </w:pPr>
-      <w:r>
-        <w:rPr/>
-      </w:r>
-      <w:bookmarkStart w:id="1" w:name="__DdeLink__22_74405069"/>
-      <w:bookmarkStart w:id="2" w:name="__DdeLink__22_74405069"/>
-      <w:bookmarkEnd w:id="2"/>
-    </w:p>
-    <w:p>
-      <w:pPr>
-        <w:pStyle w:val="Normal"/>
-        <w:bidi w:val="0"/>
-        <w:jc w:val="left"/>
-        <w:rPr/>
-      </w:pPr>
-      <w:r>
-        <w:rPr/>
-        <w:t>O projeto tem como objetivo apresentar, por meio de dados, a distribuição de transportes na cidade do Rio de Janeiro, analisando, de acordo com a concentração de empresas e população, as rotas mais viáveis.</w:t>
       </w:r>
     </w:p>
     <w:p>
@@ -208,15 +180,7 @@
       </w:pPr>
       <w:r>
         <w:rPr/>
-        <w:t xml:space="preserve">Características dos transportes (VLT, Metrô, Trem, Ônibus, </w:t>
-      </w:r>
-      <w:r>
-        <w:rPr/>
-        <w:t>Integrações</w:t>
-      </w:r>
-      <w:r>
-        <w:rPr/>
-        <w:t>)</w:t>
+        <w:t>Características dos transportes (VLT, Metrô, Trem, Ônibus, Integrações)</w:t>
       </w:r>
     </w:p>
     <w:p>
@@ -240,11 +204,7 @@
       </w:pPr>
       <w:r>
         <w:rPr/>
-        <w:t xml:space="preserve">Preço das passagens (evolução) / </w:t>
-      </w:r>
-      <w:r>
-        <w:rPr/>
-        <w:t>salário mínimo</w:t>
+        <w:t>Preço das passagens (evolução) / salário mínimo</w:t>
       </w:r>
     </w:p>
     <w:p>
@@ -329,18 +289,182 @@
       </w:pPr>
       <w:r>
         <w:rPr/>
-      </w:r>
-    </w:p>
-    <w:p>
-      <w:pPr>
-        <w:pStyle w:val="Normal"/>
-        <w:bidi w:val="0"/>
-        <w:jc w:val="left"/>
-        <w:rPr/>
-      </w:pPr>
-      <w:r>
-        <w:rPr/>
-        <w:t>deputados por estado colocar por pandas</w:t>
+        <w:t>Bairros com mais de um tipo de transporte?</w:t>
+      </w:r>
+    </w:p>
+    <w:p>
+      <w:pPr>
+        <w:pStyle w:val="Normal"/>
+        <w:bidi w:val="0"/>
+        <w:jc w:val="left"/>
+        <w:rPr/>
+      </w:pPr>
+      <w:r>
+        <w:rPr/>
+        <w:t>Regiões dos bairros?</w:t>
+      </w:r>
+    </w:p>
+    <w:p>
+      <w:pPr>
+        <w:pStyle w:val="Normal"/>
+        <w:bidi w:val="0"/>
+        <w:jc w:val="left"/>
+        <w:rPr/>
+      </w:pPr>
+      <w:r>
+        <w:rPr/>
+        <w:t>Integrações?</w:t>
+      </w:r>
+    </w:p>
+    <w:p>
+      <w:pPr>
+        <w:pStyle w:val="Normal"/>
+        <w:bidi w:val="0"/>
+        <w:jc w:val="left"/>
+        <w:rPr/>
+      </w:pPr>
+      <w:r>
+        <w:rPr/>
+      </w:r>
+    </w:p>
+    <w:p>
+      <w:pPr>
+        <w:pStyle w:val="Normal"/>
+        <w:bidi w:val="0"/>
+        <w:jc w:val="left"/>
+        <w:rPr/>
+      </w:pPr>
+      <w:r>
+        <w:rPr/>
+      </w:r>
+    </w:p>
+    <w:p>
+      <w:pPr>
+        <w:pStyle w:val="Normal"/>
+        <w:bidi w:val="0"/>
+        <w:jc w:val="left"/>
+        <w:rPr/>
+      </w:pPr>
+      <w:r>
+        <w:rPr/>
+      </w:r>
+    </w:p>
+    <w:p>
+      <w:pPr>
+        <w:pStyle w:val="Normal"/>
+        <w:bidi w:val="0"/>
+        <w:jc w:val="left"/>
+        <w:rPr/>
+      </w:pPr>
+      <w:r>
+        <w:rPr/>
+        <w:t>Datasets das estações de transportes</w:t>
+      </w:r>
+    </w:p>
+    <w:p>
+      <w:pPr>
+        <w:pStyle w:val="Normal"/>
+        <w:bidi w:val="0"/>
+        <w:jc w:val="left"/>
+        <w:rPr/>
+      </w:pPr>
+      <w:r>
+        <w:rPr/>
+        <w:t xml:space="preserve">* Identificar o fluxo de pessoas, </w:t>
+      </w:r>
+      <w:r>
+        <w:rPr/>
+        <w:t>mediante o trajeto</w:t>
+      </w:r>
+    </w:p>
+    <w:p>
+      <w:pPr>
+        <w:pStyle w:val="Normal"/>
+        <w:bidi w:val="0"/>
+        <w:jc w:val="left"/>
+        <w:rPr/>
+      </w:pPr>
+      <w:r>
+        <w:rPr/>
+        <w:t xml:space="preserve">* </w:t>
+      </w:r>
+      <w:r>
+        <w:rPr/>
+        <w:t>Identificar o fluxo de pessoas mediante o transporte</w:t>
+      </w:r>
+    </w:p>
+    <w:p>
+      <w:pPr>
+        <w:pStyle w:val="Normal"/>
+        <w:bidi w:val="0"/>
+        <w:jc w:val="left"/>
+        <w:rPr/>
+      </w:pPr>
+      <w:r>
+        <w:rPr/>
+        <w:t xml:space="preserve">* </w:t>
+      </w:r>
+      <w:r>
+        <w:rPr/>
+        <w:t>Identificar trechos de maior circulação</w:t>
+      </w:r>
+    </w:p>
+    <w:p>
+      <w:pPr>
+        <w:pStyle w:val="Normal"/>
+        <w:bidi w:val="0"/>
+        <w:jc w:val="left"/>
+        <w:rPr/>
+      </w:pPr>
+      <w:r>
+        <w:rPr/>
+        <w:t>* Locais com mais empresas?</w:t>
+      </w:r>
+    </w:p>
+    <w:p>
+      <w:pPr>
+        <w:pStyle w:val="Normal"/>
+        <w:bidi w:val="0"/>
+        <w:jc w:val="left"/>
+        <w:rPr/>
+      </w:pPr>
+      <w:r>
+        <w:rPr/>
+        <w:t>Locais com mais pessoas?</w:t>
+      </w:r>
+    </w:p>
+    <w:p>
+      <w:pPr>
+        <w:pStyle w:val="Normal"/>
+        <w:bidi w:val="0"/>
+        <w:jc w:val="left"/>
+        <w:rPr/>
+      </w:pPr>
+      <w:r>
+        <w:rPr/>
+      </w:r>
+    </w:p>
+    <w:p>
+      <w:pPr>
+        <w:pStyle w:val="Normal"/>
+        <w:bidi w:val="0"/>
+        <w:jc w:val="left"/>
+        <w:rPr/>
+      </w:pPr>
+      <w:r>
+        <w:rPr/>
+        <w:t>Gráficos de barra</w:t>
+      </w:r>
+    </w:p>
+    <w:p>
+      <w:pPr>
+        <w:pStyle w:val="Normal"/>
+        <w:bidi w:val="0"/>
+        <w:jc w:val="left"/>
+        <w:rPr/>
+      </w:pPr>
+      <w:r>
+        <w:rPr/>
       </w:r>
     </w:p>
     <w:sectPr>

</xml_diff>